<commit_message>
new file:   Documents/HeaderFooterCo2.png 	modified:   Documents/Page Type.docx
</commit_message>
<xml_diff>
--- a/Documents/Page Type.docx
+++ b/Documents/Page Type.docx
@@ -119,6 +119,157 @@
         <w:pStyle w:val="Sansinterligne"/>
         <w:jc w:val="center"/>
       </w:pPr>
+      <w:r>
+        <w:rPr>
+          <w:noProof/>
+          <w:sz w:val="24"/>
+          <w:lang w:eastAsia="fr-FR"/>
+        </w:rPr>
+        <w:pict>
+          <v:shapetype id="_x0000_t87" coordsize="21600,21600" o:spt="87" adj="1800,10800" path="m21600,qx10800@0l10800@2qy0@11,10800@3l10800@1qy21600,21600e" filled="f">
+            <v:formulas>
+              <v:f eqn="val #0"/>
+              <v:f eqn="sum 21600 0 #0"/>
+              <v:f eqn="sum #1 0 #0"/>
+              <v:f eqn="sum #1 #0 0"/>
+              <v:f eqn="prod #0 9598 32768"/>
+              <v:f eqn="sum 21600 0 @4"/>
+              <v:f eqn="sum 21600 0 #1"/>
+              <v:f eqn="min #1 @6"/>
+              <v:f eqn="prod @7 1 2"/>
+              <v:f eqn="prod #0 2 1"/>
+              <v:f eqn="sum 21600 0 @9"/>
+              <v:f eqn="val #1"/>
+            </v:formulas>
+            <v:path arrowok="t" o:connecttype="custom" o:connectlocs="21600,0;0,10800;21600,21600" textboxrect="13963,@4,21600,@5"/>
+            <v:handles>
+              <v:h position="center,#0" yrange="0,@8"/>
+              <v:h position="topLeft,#1" yrange="@9,@10"/>
+            </v:handles>
+          </v:shapetype>
+          <v:shape id="_x0000_s1028" type="#_x0000_t87" style="position:absolute;left:0;text-align:left;margin-left:89.95pt;margin-top:271.35pt;width:11.75pt;height:28.65pt;z-index:251660288" strokecolor="red" strokeweight="1.5pt"/>
+        </w:pict>
+      </w:r>
+      <w:r>
+        <w:rPr>
+          <w:noProof/>
+          <w:sz w:val="24"/>
+          <w:lang w:eastAsia="fr-FR"/>
+        </w:rPr>
+        <w:pict>
+          <v:shapetype id="_x0000_t202" coordsize="21600,21600" o:spt="202" path="m,l,21600r21600,l21600,xe">
+            <v:stroke joinstyle="miter"/>
+            <v:path gradientshapeok="t" o:connecttype="rect"/>
+          </v:shapetype>
+          <v:shape id="_x0000_s1029" type="#_x0000_t202" style="position:absolute;left:0;text-align:left;margin-left:39.8pt;margin-top:272.2pt;width:50.15pt;height:31.8pt;z-index:251661312" filled="f" stroked="f">
+            <v:textbox>
+              <w:txbxContent>
+                <w:p>
+                  <w:pPr>
+                    <w:rPr>
+                      <w:b/>
+                      <w:color w:val="FF0000"/>
+                      <w:sz w:val="24"/>
+                    </w:rPr>
+                  </w:pPr>
+                  <w:proofErr w:type="spellStart"/>
+                  <w:r>
+                    <w:rPr>
+                      <w:b/>
+                      <w:color w:val="FF0000"/>
+                      <w:sz w:val="24"/>
+                    </w:rPr>
+                    <w:t>Footer</w:t>
+                  </w:r>
+                  <w:proofErr w:type="spellEnd"/>
+                </w:p>
+              </w:txbxContent>
+            </v:textbox>
+          </v:shape>
+        </w:pict>
+      </w:r>
+      <w:r>
+        <w:rPr>
+          <w:noProof/>
+          <w:sz w:val="24"/>
+          <w:lang w:eastAsia="fr-FR"/>
+        </w:rPr>
+        <w:pict>
+          <v:shape id="_x0000_s1030" type="#_x0000_t87" style="position:absolute;left:0;text-align:left;margin-left:86.55pt;margin-top:99.1pt;width:15.15pt;height:163.25pt;z-index:251662336" strokecolor="red" strokeweight="1.5pt"/>
+        </w:pict>
+      </w:r>
+      <w:r>
+        <w:rPr>
+          <w:noProof/>
+          <w:sz w:val="24"/>
+          <w:lang w:eastAsia="fr-FR"/>
+        </w:rPr>
+        <w:pict>
+          <v:shape id="_x0000_s1032" type="#_x0000_t202" style="position:absolute;left:0;text-align:left;margin-left:43.4pt;margin-top:168.65pt;width:65.3pt;height:31.8pt;z-index:251663360" filled="f" stroked="f">
+            <v:textbox>
+              <w:txbxContent>
+                <w:p>
+                  <w:pPr>
+                    <w:rPr>
+                      <w:b/>
+                      <w:color w:val="FF0000"/>
+                      <w:sz w:val="24"/>
+                    </w:rPr>
+                  </w:pPr>
+                  <w:r>
+                    <w:rPr>
+                      <w:b/>
+                      <w:color w:val="FF0000"/>
+                      <w:sz w:val="24"/>
+                    </w:rPr>
+                    <w:t>Body</w:t>
+                  </w:r>
+                </w:p>
+              </w:txbxContent>
+            </v:textbox>
+          </v:shape>
+        </w:pict>
+      </w:r>
+      <w:r>
+        <w:rPr>
+          <w:noProof/>
+          <w:lang w:eastAsia="fr-FR"/>
+        </w:rPr>
+        <w:pict>
+          <v:shape id="_x0000_s1027" type="#_x0000_t202" style="position:absolute;left:0;text-align:left;margin-left:39.8pt;margin-top:44.75pt;width:65.3pt;height:31.8pt;z-index:251659264" filled="f" stroked="f">
+            <v:textbox>
+              <w:txbxContent>
+                <w:p>
+                  <w:pPr>
+                    <w:rPr>
+                      <w:b/>
+                      <w:color w:val="FF0000"/>
+                      <w:sz w:val="24"/>
+                    </w:rPr>
+                  </w:pPr>
+                  <w:r>
+                    <w:rPr>
+                      <w:b/>
+                      <w:color w:val="FF0000"/>
+                      <w:sz w:val="24"/>
+                    </w:rPr>
+                    <w:t>Header</w:t>
+                  </w:r>
+                </w:p>
+              </w:txbxContent>
+            </v:textbox>
+          </v:shape>
+        </w:pict>
+      </w:r>
+      <w:r>
+        <w:rPr>
+          <w:noProof/>
+          <w:lang w:eastAsia="fr-FR"/>
+        </w:rPr>
+        <w:pict>
+          <v:shape id="_x0000_s1026" type="#_x0000_t87" style="position:absolute;left:0;text-align:left;margin-left:89.95pt;margin-top:17pt;width:11.75pt;height:77pt;z-index:251658240" strokecolor="red" strokeweight="1.5pt"/>
+        </w:pict>
+      </w:r>
       <w:r>
         <w:rPr>
           <w:noProof/>
@@ -163,6 +314,173 @@
     </w:p>
     <w:p>
       <w:pPr>
+        <w:pStyle w:val="Sansinterligne"/>
+        <w:jc w:val="center"/>
+      </w:pPr>
+    </w:p>
+    <w:p>
+      <w:pPr>
+        <w:pStyle w:val="Sansinterligne"/>
+        <w:jc w:val="center"/>
+      </w:pPr>
+      <w:r>
+        <w:t>Personne non connectée</w:t>
+      </w:r>
+    </w:p>
+    <w:p>
+      <w:pPr>
+        <w:pStyle w:val="Sansinterligne"/>
+        <w:jc w:val="center"/>
+      </w:pPr>
+    </w:p>
+    <w:p>
+      <w:pPr>
+        <w:pStyle w:val="Sansinterligne"/>
+        <w:jc w:val="both"/>
+      </w:pPr>
+      <w:r>
+        <w:t xml:space="preserve">L’En-tête est composé : </w:t>
+      </w:r>
+    </w:p>
+    <w:p>
+      <w:pPr>
+        <w:pStyle w:val="Sansinterligne"/>
+        <w:numPr>
+          <w:ilvl w:val="0"/>
+          <w:numId w:val="2"/>
+        </w:numPr>
+        <w:jc w:val="both"/>
+      </w:pPr>
+      <w:r>
+        <w:t>Du logo du site web,</w:t>
+      </w:r>
+    </w:p>
+    <w:p>
+      <w:pPr>
+        <w:pStyle w:val="Sansinterligne"/>
+        <w:numPr>
+          <w:ilvl w:val="0"/>
+          <w:numId w:val="2"/>
+        </w:numPr>
+        <w:jc w:val="both"/>
+      </w:pPr>
+      <w:r>
+        <w:t>D’un bouton de connexion et d’un bouton d’inscription lorsque l’utilisateur n’est pas connecté,</w:t>
+      </w:r>
+    </w:p>
+    <w:p>
+      <w:pPr>
+        <w:pStyle w:val="Sansinterligne"/>
+        <w:numPr>
+          <w:ilvl w:val="0"/>
+          <w:numId w:val="2"/>
+        </w:numPr>
+        <w:jc w:val="both"/>
+      </w:pPr>
+      <w:r>
+        <w:t>D’un lien de déconnection et de l’identifiant d’une personne lorsqu’elle est connectée,</w:t>
+      </w:r>
+    </w:p>
+    <w:p>
+      <w:pPr>
+        <w:pStyle w:val="Sansinterligne"/>
+        <w:numPr>
+          <w:ilvl w:val="0"/>
+          <w:numId w:val="2"/>
+        </w:numPr>
+        <w:jc w:val="both"/>
+      </w:pPr>
+      <w:r>
+        <w:t>D’un champ de recherche,</w:t>
+      </w:r>
+    </w:p>
+    <w:p>
+      <w:pPr>
+        <w:pStyle w:val="Sansinterligne"/>
+        <w:numPr>
+          <w:ilvl w:val="0"/>
+          <w:numId w:val="2"/>
+        </w:numPr>
+        <w:jc w:val="both"/>
+      </w:pPr>
+      <w:r>
+        <w:t xml:space="preserve">Du menu du site web. </w:t>
+      </w:r>
+    </w:p>
+    <w:p>
+      <w:pPr>
+        <w:pStyle w:val="Sansinterligne"/>
+        <w:jc w:val="both"/>
+      </w:pPr>
+    </w:p>
+    <w:p>
+      <w:pPr>
+        <w:pStyle w:val="Sansinterligne"/>
+        <w:jc w:val="center"/>
+      </w:pPr>
+      <w:r>
+        <w:rPr>
+          <w:noProof/>
+          <w:lang w:eastAsia="fr-FR"/>
+        </w:rPr>
+        <w:lastRenderedPageBreak/>
+        <w:drawing>
+          <wp:inline distT="0" distB="0" distL="0" distR="0">
+            <wp:extent cx="5583907" cy="1410270"/>
+            <wp:effectExtent l="19050" t="0" r="0" b="0"/>
+            <wp:docPr id="2" name="Image 1" descr="HeaderFooterCo2.png"/>
+            <wp:cNvGraphicFramePr>
+              <a:graphicFrameLocks xmlns:a="http://schemas.openxmlformats.org/drawingml/2006/main" noChangeAspect="1"/>
+            </wp:cNvGraphicFramePr>
+            <a:graphic xmlns:a="http://schemas.openxmlformats.org/drawingml/2006/main">
+              <a:graphicData uri="http://schemas.openxmlformats.org/drawingml/2006/picture">
+                <pic:pic xmlns:pic="http://schemas.openxmlformats.org/drawingml/2006/picture">
+                  <pic:nvPicPr>
+                    <pic:cNvPr id="0" name="HeaderFooterCo2.png"/>
+                    <pic:cNvPicPr/>
+                  </pic:nvPicPr>
+                  <pic:blipFill>
+                    <a:blip r:embed="rId6" cstate="print"/>
+                    <a:stretch>
+                      <a:fillRect/>
+                    </a:stretch>
+                  </pic:blipFill>
+                  <pic:spPr>
+                    <a:xfrm>
+                      <a:off x="0" y="0"/>
+                      <a:ext cx="5583907" cy="1410270"/>
+                    </a:xfrm>
+                    <a:prstGeom prst="rect">
+                      <a:avLst/>
+                    </a:prstGeom>
+                  </pic:spPr>
+                </pic:pic>
+              </a:graphicData>
+            </a:graphic>
+          </wp:inline>
+        </w:drawing>
+      </w:r>
+    </w:p>
+    <w:p>
+      <w:pPr>
+        <w:pStyle w:val="Sansinterligne"/>
+        <w:jc w:val="center"/>
+      </w:pPr>
+    </w:p>
+    <w:p>
+      <w:pPr>
+        <w:pStyle w:val="Sansinterligne"/>
+        <w:jc w:val="center"/>
+      </w:pPr>
+      <w:r>
+        <w:t xml:space="preserve">Header personne </w:t>
+      </w:r>
+      <w:r>
+        <w:t>connectée</w:t>
+      </w:r>
+    </w:p>
+    <w:p>
+      <w:pPr>
         <w:pStyle w:val="Titre1"/>
       </w:pPr>
       <w:r>
@@ -188,7 +506,13 @@
         <w:rPr>
           <w:sz w:val="24"/>
         </w:rPr>
-        <w:t xml:space="preserve"> clic sur le premier bouton modifier</w:t>
+        <w:t xml:space="preserve"> clic sur le bouton </w:t>
+      </w:r>
+      <w:r>
+        <w:rPr>
+          <w:sz w:val="24"/>
+        </w:rPr>
+        <w:t>Connexion</w:t>
       </w:r>
       <w:r>
         <w:rPr>
@@ -207,7 +531,19 @@
         <w:rPr>
           <w:sz w:val="24"/>
         </w:rPr>
-        <w:t xml:space="preserve"> formulaire pour modifier les champs des informations personnelles. </w:t>
+        <w:t xml:space="preserve"> </w:t>
+      </w:r>
+      <w:r>
+        <w:rPr>
+          <w:sz w:val="24"/>
+        </w:rPr>
+        <w:t>redirection vers la page de connexion</w:t>
+      </w:r>
+      <w:r>
+        <w:rPr>
+          <w:sz w:val="24"/>
+        </w:rPr>
+        <w:t xml:space="preserve">. </w:t>
       </w:r>
     </w:p>
     <w:p>
@@ -229,7 +565,25 @@
         <w:rPr>
           <w:sz w:val="24"/>
         </w:rPr>
-        <w:t xml:space="preserve"> clic sur le deuxième bouton modifier </w:t>
+        <w:t xml:space="preserve"> clic sur le</w:t>
+      </w:r>
+      <w:r>
+        <w:rPr>
+          <w:sz w:val="24"/>
+        </w:rPr>
+        <w:t xml:space="preserve"> bouton </w:t>
+      </w:r>
+      <w:r>
+        <w:rPr>
+          <w:sz w:val="24"/>
+        </w:rPr>
+        <w:t>Inscription</w:t>
+      </w:r>
+      <w:r>
+        <w:rPr>
+          <w:sz w:val="24"/>
+        </w:rPr>
+        <w:t xml:space="preserve"> </w:t>
       </w:r>
       <w:r>
         <w:rPr>
@@ -242,7 +596,19 @@
         <w:rPr>
           <w:sz w:val="24"/>
         </w:rPr>
-        <w:t xml:space="preserve"> formulaire pour modifier les champs des informations du compte. </w:t>
+        <w:t xml:space="preserve"> </w:t>
+      </w:r>
+      <w:r>
+        <w:rPr>
+          <w:sz w:val="24"/>
+        </w:rPr>
+        <w:t>redirection vers la page d’inscription</w:t>
+      </w:r>
+      <w:r>
+        <w:rPr>
+          <w:sz w:val="24"/>
+        </w:rPr>
+        <w:t xml:space="preserve">. </w:t>
       </w:r>
     </w:p>
     <w:p>
@@ -264,7 +630,7 @@
         <w:rPr>
           <w:sz w:val="24"/>
         </w:rPr>
-        <w:t xml:space="preserve"> clic sur le troisième bouton modifier </w:t>
+        <w:t xml:space="preserve"> clic sur le lien déconnexion </w:t>
       </w:r>
       <w:r>
         <w:rPr>
@@ -277,7 +643,7 @@
         <w:rPr>
           <w:sz w:val="24"/>
         </w:rPr>
-        <w:t xml:space="preserve"> formulaire pour modifier les champs des coordonnées. </w:t>
+        <w:t xml:space="preserve"> déconnexion de l’utilisateur. </w:t>
       </w:r>
     </w:p>
     <w:p>
@@ -299,7 +665,13 @@
         <w:rPr>
           <w:sz w:val="24"/>
         </w:rPr>
-        <w:t xml:space="preserve"> clic sur la photo de profil </w:t>
+        <w:t xml:space="preserve"> clic sur </w:t>
+      </w:r>
+      <w:r>
+        <w:rPr>
+          <w:sz w:val="24"/>
+        </w:rPr>
+        <w:t xml:space="preserve">le lien accueil du menu </w:t>
       </w:r>
       <w:r>
         <w:rPr>
@@ -312,7 +684,218 @@
         <w:rPr>
           <w:sz w:val="24"/>
         </w:rPr>
-        <w:t xml:space="preserve"> sélection de la photo de profil à partir du pc de l’utilisateur. </w:t>
+        <w:t xml:space="preserve"> </w:t>
+      </w:r>
+      <w:r>
+        <w:rPr>
+          <w:sz w:val="24"/>
+        </w:rPr>
+        <w:t>redirection vers la page d’accueil</w:t>
+      </w:r>
+      <w:r>
+        <w:rPr>
+          <w:sz w:val="24"/>
+        </w:rPr>
+        <w:t xml:space="preserve">. </w:t>
+      </w:r>
+    </w:p>
+    <w:p>
+      <w:pPr>
+        <w:pStyle w:val="Sansinterligne"/>
+        <w:jc w:val="both"/>
+        <w:rPr>
+          <w:sz w:val="24"/>
+        </w:rPr>
+      </w:pPr>
+      <w:r>
+        <w:rPr>
+          <w:b/>
+          <w:sz w:val="24"/>
+        </w:rPr>
+        <w:t>SI</w:t>
+      </w:r>
+      <w:r>
+        <w:rPr>
+          <w:sz w:val="24"/>
+        </w:rPr>
+        <w:t xml:space="preserve"> clic sur le lien catégories du menu </w:t>
+      </w:r>
+      <w:r>
+        <w:rPr>
+          <w:b/>
+          <w:sz w:val="24"/>
+        </w:rPr>
+        <w:t>ALORS</w:t>
+      </w:r>
+      <w:r>
+        <w:rPr>
+          <w:sz w:val="24"/>
+        </w:rPr>
+        <w:t xml:space="preserve"> redirection vers la page de catégories. </w:t>
+      </w:r>
+    </w:p>
+    <w:p>
+      <w:pPr>
+        <w:pStyle w:val="Sansinterligne"/>
+        <w:jc w:val="both"/>
+        <w:rPr>
+          <w:sz w:val="24"/>
+        </w:rPr>
+      </w:pPr>
+      <w:r>
+        <w:rPr>
+          <w:b/>
+          <w:sz w:val="24"/>
+        </w:rPr>
+        <w:t>SI</w:t>
+      </w:r>
+      <w:r>
+        <w:rPr>
+          <w:sz w:val="24"/>
+        </w:rPr>
+        <w:t xml:space="preserve"> clic sur le lien enchères du menu </w:t>
+      </w:r>
+      <w:r>
+        <w:rPr>
+          <w:b/>
+          <w:sz w:val="24"/>
+        </w:rPr>
+        <w:t>ALORS</w:t>
+      </w:r>
+      <w:r>
+        <w:rPr>
+          <w:sz w:val="24"/>
+        </w:rPr>
+        <w:t xml:space="preserve"> redirection vers la page d’enchères. </w:t>
+      </w:r>
+    </w:p>
+    <w:p>
+      <w:pPr>
+        <w:pStyle w:val="Sansinterligne"/>
+        <w:jc w:val="both"/>
+        <w:rPr>
+          <w:sz w:val="24"/>
+        </w:rPr>
+      </w:pPr>
+      <w:r>
+        <w:rPr>
+          <w:b/>
+          <w:sz w:val="24"/>
+        </w:rPr>
+        <w:t>SI</w:t>
+      </w:r>
+      <w:r>
+        <w:rPr>
+          <w:sz w:val="24"/>
+        </w:rPr>
+        <w:t xml:space="preserve"> clic sur le lien mon compte du menu </w:t>
+      </w:r>
+      <w:r>
+        <w:rPr>
+          <w:b/>
+          <w:sz w:val="24"/>
+        </w:rPr>
+        <w:t>ALORS</w:t>
+      </w:r>
+      <w:r>
+        <w:rPr>
+          <w:sz w:val="24"/>
+        </w:rPr>
+        <w:t xml:space="preserve"> redirection vers la page mon compte. </w:t>
+      </w:r>
+    </w:p>
+    <w:p>
+      <w:pPr>
+        <w:pStyle w:val="Sansinterligne"/>
+        <w:jc w:val="both"/>
+        <w:rPr>
+          <w:sz w:val="24"/>
+        </w:rPr>
+      </w:pPr>
+      <w:r>
+        <w:rPr>
+          <w:b/>
+          <w:sz w:val="24"/>
+        </w:rPr>
+        <w:t>SI</w:t>
+      </w:r>
+      <w:r>
+        <w:rPr>
+          <w:sz w:val="24"/>
+        </w:rPr>
+        <w:t xml:space="preserve"> clic sur le lien FAQ/Aide du menu </w:t>
+      </w:r>
+      <w:r>
+        <w:rPr>
+          <w:b/>
+          <w:sz w:val="24"/>
+        </w:rPr>
+        <w:t>ALORS</w:t>
+      </w:r>
+      <w:r>
+        <w:rPr>
+          <w:sz w:val="24"/>
+        </w:rPr>
+        <w:t xml:space="preserve"> redirection vers la page de FAQ/Aide. </w:t>
+      </w:r>
+    </w:p>
+    <w:p>
+      <w:pPr>
+        <w:pStyle w:val="Sansinterligne"/>
+        <w:jc w:val="both"/>
+        <w:rPr>
+          <w:sz w:val="24"/>
+        </w:rPr>
+      </w:pPr>
+      <w:r>
+        <w:rPr>
+          <w:b/>
+          <w:sz w:val="24"/>
+        </w:rPr>
+        <w:t>SI</w:t>
+      </w:r>
+      <w:r>
+        <w:rPr>
+          <w:sz w:val="24"/>
+        </w:rPr>
+        <w:t xml:space="preserve"> clic </w:t>
+      </w:r>
+      <w:r>
+        <w:rPr>
+          <w:sz w:val="24"/>
+        </w:rPr>
+        <w:t>sur le bouton de rechercher</w:t>
+      </w:r>
+      <w:r>
+        <w:rPr>
+          <w:sz w:val="24"/>
+        </w:rPr>
+        <w:t xml:space="preserve"> </w:t>
+      </w:r>
+      <w:r>
+        <w:rPr>
+          <w:b/>
+          <w:sz w:val="24"/>
+        </w:rPr>
+        <w:t>ALORS</w:t>
+      </w:r>
+      <w:r>
+        <w:rPr>
+          <w:sz w:val="24"/>
+        </w:rPr>
+        <w:t xml:space="preserve"> </w:t>
+      </w:r>
+      <w:r>
+        <w:rPr>
+          <w:sz w:val="24"/>
+        </w:rPr>
+        <w:t>recherche sur le champ demandé et redirection vers la page demandée (profil d’un utilisateur, enchère spécifique…)</w:t>
+      </w:r>
+      <w:r>
+        <w:rPr>
+          <w:sz w:val="24"/>
+        </w:rPr>
+        <w:t xml:space="preserve">. </w:t>
       </w:r>
     </w:p>
     <w:sectPr>
@@ -440,8 +1023,124 @@
       </w:rPr>
     </w:lvl>
   </w:abstractNum>
+  <w:abstractNum w:abstractNumId="1">
+    <w:nsid w:val="12A50481"/>
+    <w:multiLevelType w:val="hybridMultilevel"/>
+    <w:tmpl w:val="08E48F36"/>
+    <w:lvl w:ilvl="0" w:tplc="040C0001">
+      <w:start w:val="1"/>
+      <w:numFmt w:val="bullet"/>
+      <w:lvlText w:val=""/>
+      <w:lvlJc w:val="left"/>
+      <w:pPr>
+        <w:ind w:left="720" w:hanging="360"/>
+      </w:pPr>
+      <w:rPr>
+        <w:rFonts w:ascii="Symbol" w:hAnsi="Symbol" w:hint="default"/>
+      </w:rPr>
+    </w:lvl>
+    <w:lvl w:ilvl="1" w:tplc="040C0003" w:tentative="1">
+      <w:start w:val="1"/>
+      <w:numFmt w:val="bullet"/>
+      <w:lvlText w:val="o"/>
+      <w:lvlJc w:val="left"/>
+      <w:pPr>
+        <w:ind w:left="1440" w:hanging="360"/>
+      </w:pPr>
+      <w:rPr>
+        <w:rFonts w:ascii="Courier New" w:hAnsi="Courier New" w:cs="Courier New" w:hint="default"/>
+      </w:rPr>
+    </w:lvl>
+    <w:lvl w:ilvl="2" w:tplc="040C0005" w:tentative="1">
+      <w:start w:val="1"/>
+      <w:numFmt w:val="bullet"/>
+      <w:lvlText w:val=""/>
+      <w:lvlJc w:val="left"/>
+      <w:pPr>
+        <w:ind w:left="2160" w:hanging="360"/>
+      </w:pPr>
+      <w:rPr>
+        <w:rFonts w:ascii="Wingdings" w:hAnsi="Wingdings" w:hint="default"/>
+      </w:rPr>
+    </w:lvl>
+    <w:lvl w:ilvl="3" w:tplc="040C0001" w:tentative="1">
+      <w:start w:val="1"/>
+      <w:numFmt w:val="bullet"/>
+      <w:lvlText w:val=""/>
+      <w:lvlJc w:val="left"/>
+      <w:pPr>
+        <w:ind w:left="2880" w:hanging="360"/>
+      </w:pPr>
+      <w:rPr>
+        <w:rFonts w:ascii="Symbol" w:hAnsi="Symbol" w:hint="default"/>
+      </w:rPr>
+    </w:lvl>
+    <w:lvl w:ilvl="4" w:tplc="040C0003" w:tentative="1">
+      <w:start w:val="1"/>
+      <w:numFmt w:val="bullet"/>
+      <w:lvlText w:val="o"/>
+      <w:lvlJc w:val="left"/>
+      <w:pPr>
+        <w:ind w:left="3600" w:hanging="360"/>
+      </w:pPr>
+      <w:rPr>
+        <w:rFonts w:ascii="Courier New" w:hAnsi="Courier New" w:cs="Courier New" w:hint="default"/>
+      </w:rPr>
+    </w:lvl>
+    <w:lvl w:ilvl="5" w:tplc="040C0005" w:tentative="1">
+      <w:start w:val="1"/>
+      <w:numFmt w:val="bullet"/>
+      <w:lvlText w:val=""/>
+      <w:lvlJc w:val="left"/>
+      <w:pPr>
+        <w:ind w:left="4320" w:hanging="360"/>
+      </w:pPr>
+      <w:rPr>
+        <w:rFonts w:ascii="Wingdings" w:hAnsi="Wingdings" w:hint="default"/>
+      </w:rPr>
+    </w:lvl>
+    <w:lvl w:ilvl="6" w:tplc="040C0001" w:tentative="1">
+      <w:start w:val="1"/>
+      <w:numFmt w:val="bullet"/>
+      <w:lvlText w:val=""/>
+      <w:lvlJc w:val="left"/>
+      <w:pPr>
+        <w:ind w:left="5040" w:hanging="360"/>
+      </w:pPr>
+      <w:rPr>
+        <w:rFonts w:ascii="Symbol" w:hAnsi="Symbol" w:hint="default"/>
+      </w:rPr>
+    </w:lvl>
+    <w:lvl w:ilvl="7" w:tplc="040C0003" w:tentative="1">
+      <w:start w:val="1"/>
+      <w:numFmt w:val="bullet"/>
+      <w:lvlText w:val="o"/>
+      <w:lvlJc w:val="left"/>
+      <w:pPr>
+        <w:ind w:left="5760" w:hanging="360"/>
+      </w:pPr>
+      <w:rPr>
+        <w:rFonts w:ascii="Courier New" w:hAnsi="Courier New" w:cs="Courier New" w:hint="default"/>
+      </w:rPr>
+    </w:lvl>
+    <w:lvl w:ilvl="8" w:tplc="040C0005" w:tentative="1">
+      <w:start w:val="1"/>
+      <w:numFmt w:val="bullet"/>
+      <w:lvlText w:val=""/>
+      <w:lvlJc w:val="left"/>
+      <w:pPr>
+        <w:ind w:left="6480" w:hanging="360"/>
+      </w:pPr>
+      <w:rPr>
+        <w:rFonts w:ascii="Wingdings" w:hAnsi="Wingdings" w:hint="default"/>
+      </w:rPr>
+    </w:lvl>
+  </w:abstractNum>
   <w:num w:numId="1">
     <w:abstractNumId w:val="0"/>
+  </w:num>
+  <w:num w:numId="2">
+    <w:abstractNumId w:val="1"/>
   </w:num>
 </w:numbering>
 </file>

</xml_diff>